<commit_message>
Updated Project Report - Included Limitations
limitations part included in the report
</commit_message>
<xml_diff>
--- a/Project Report - Samooh Moosa.docx
+++ b/Project Report - Samooh Moosa.docx
@@ -7166,15 +7166,7 @@
         <w:ind w:firstLine="720"/>
       </w:pPr>
       <w:r>
-        <w:t xml:space="preserve">There are a variety of budget management software options available on the market, each with their own unique features and capabilities. Some popular options include Mint, YNAB (You Need A Budget), </w:t>
-      </w:r>
-      <w:proofErr w:type="spellStart"/>
-      <w:r>
-        <w:t>PocketGuard</w:t>
-      </w:r>
-      <w:proofErr w:type="spellEnd"/>
-      <w:r>
-        <w:t>, Quicken and Moneydance.</w:t>
+        <w:t>There are a variety of budget management software options available on the market, each with their own unique features and capabilities. Some popular options include Mint, YNAB (You Need A Budget), PocketGuard, Quicken and Moneydance.</w:t>
       </w:r>
     </w:p>
     <w:p>
@@ -7326,25 +7318,18 @@
       <w:r>
         <w:t xml:space="preserve">2.2.3 </w:t>
       </w:r>
-      <w:proofErr w:type="spellStart"/>
       <w:r>
         <w:t>PocketGuard</w:t>
       </w:r>
       <w:bookmarkEnd w:id="27"/>
       <w:bookmarkEnd w:id="28"/>
-      <w:proofErr w:type="spellEnd"/>
     </w:p>
     <w:p>
       <w:pPr>
         <w:ind w:firstLine="720"/>
       </w:pPr>
-      <w:proofErr w:type="spellStart"/>
-      <w:r>
-        <w:t>PocketGuard</w:t>
-      </w:r>
-      <w:proofErr w:type="spellEnd"/>
-      <w:r>
-        <w:t xml:space="preserve"> is a budget management software that primarily focuses on expense tracking and budgeting</w:t>
+      <w:r>
+        <w:t>PocketGuard is a budget management software that primarily focuses on expense tracking and budgeting</w:t>
       </w:r>
       <w:r>
         <w:t xml:space="preserve"> </w:t>
@@ -7379,15 +7364,7 @@
         <w:t xml:space="preserve">. It offers the ability to give users a comprehensive view of their spending habits through expense categorization and personalized insights. It also allows users to set and monitor savings goals, making it an effective tool for both short-term and long-term financial management. However, </w:t>
       </w:r>
       <w:r>
-        <w:t xml:space="preserve">similar to YNAB </w:t>
-      </w:r>
-      <w:proofErr w:type="spellStart"/>
-      <w:r>
-        <w:t>PocketGuard</w:t>
-      </w:r>
-      <w:proofErr w:type="spellEnd"/>
-      <w:r>
-        <w:t xml:space="preserve"> also</w:t>
+        <w:t>similar to YNAB PocketGuard also</w:t>
       </w:r>
       <w:r>
         <w:t xml:space="preserve"> lacks a bill pay feature which could be inconvenient for some users.</w:t>
@@ -7548,7 +7525,10 @@
     <w:p/>
     <w:p>
       <w:r>
-        <w:t>Now that we have looked into some existing budget management applications</w:t>
+        <w:t>Now that existing budget management applications</w:t>
+      </w:r>
+      <w:r>
+        <w:t xml:space="preserve"> have been covered</w:t>
       </w:r>
       <w:r>
         <w:t xml:space="preserve">, it's clear that there is a wide range of </w:t>
@@ -7560,19 +7540,11 @@
         <w:t xml:space="preserve">applications </w:t>
       </w:r>
       <w:r>
-        <w:t xml:space="preserve">available on the market, each with their own unique set of features and capabilities. From Mint to YNAB, </w:t>
-      </w:r>
-      <w:proofErr w:type="spellStart"/>
-      <w:r>
-        <w:t>PocketGuard</w:t>
-      </w:r>
-      <w:proofErr w:type="spellEnd"/>
-      <w:r>
-        <w:t xml:space="preserve"> to Quicken and Moneydance, all have their </w:t>
+        <w:t xml:space="preserve">available on the market, each with their own unique set of features and capabilities. From Mint to YNAB, PocketGuard to Quicken and Moneydance, all have their own </w:t>
       </w:r>
       <w:r>
         <w:lastRenderedPageBreak/>
-        <w:t xml:space="preserve">own strengths and weaknesses. Some software options offer comprehensive financial management tools, while others focus on budgeting and expense tracking. Additionally, there are other software options that have limitations like no mobile app or no bill payment feature. It's important to note that there is no perfect software, and the best option for </w:t>
+        <w:t xml:space="preserve">strengths and weaknesses. Some software options offer comprehensive financial management tools, while others focus on budgeting and expense tracking. Additionally, there are other software options that have limitations like no mobile app or no bill payment feature. It's important to note that there is no perfect software, and the best option for </w:t>
       </w:r>
       <w:r>
         <w:t>a</w:t>
@@ -7622,15 +7594,7 @@
     </w:p>
     <w:p>
       <w:r>
-        <w:t xml:space="preserve">The field of budget management systems has seen a number of advancements and trends in recent years, with one of the most notable being the rise in popularity of mobile budget management apps. According to a study by </w:t>
-      </w:r>
-      <w:proofErr w:type="spellStart"/>
-      <w:r>
-        <w:t>AppRadar</w:t>
-      </w:r>
-      <w:proofErr w:type="spellEnd"/>
-      <w:r>
-        <w:t xml:space="preserve">, there was a 46% increase in the popularity of money management apps on Android in the first half of 2022 </w:t>
+        <w:t xml:space="preserve">The field of budget management systems has seen a number of advancements and trends in recent years, with one of the most notable being the rise in popularity of mobile budget management apps. According to a study by AppRadar, there was a 46% increase in the popularity of money management apps on Android in the first half of 2022 </w:t>
       </w:r>
       <w:sdt>
         <w:sdtPr>
@@ -7872,7 +7836,13 @@
         <w:t xml:space="preserve"> </w:t>
       </w:r>
       <w:r>
-        <w:t>These developments are aimed at making budget management more convenient, secure, and efficient for users. It's important to note that while my current app doesn't have these features yet, plans for inclusion of features such as cloud synchronization, mobile application, and AI &amp; machine learning are in the pipeline for the full application release.</w:t>
+        <w:t xml:space="preserve">These developments are aimed at making budget management more convenient, secure, and efficient for users. It's important to note that while </w:t>
+      </w:r>
+      <w:r>
+        <w:t>this</w:t>
+      </w:r>
+      <w:r>
+        <w:t xml:space="preserve"> current app doesn't have these features yet, plans for inclusion of features such as cloud synchronization, mobile application, and AI &amp; machine learning are in the pipeline for the full application release.</w:t>
       </w:r>
     </w:p>
     <w:p>
@@ -8438,13 +8408,13 @@
         <w:t>In summary, user adoption and user-centered design are critical factors in the success of budget management systems. By taking a user-centered design approach, developers can ensure that the system is designed with the user in mind and is more likely to be adopted and used by its intended audience.</w:t>
       </w:r>
       <w:r>
-        <w:t xml:space="preserve"> However, even if this factors are included there is still one more thing that a budget management application needs to have in order to become successful. </w:t>
-      </w:r>
-      <w:r>
-        <w:t>Next,</w:t>
-      </w:r>
-      <w:r>
-        <w:t xml:space="preserve"> we are going to look into it.</w:t>
+        <w:t xml:space="preserve"> However, even if </w:t>
+      </w:r>
+      <w:r>
+        <w:t>these factors</w:t>
+      </w:r>
+      <w:r>
+        <w:t xml:space="preserve"> are included there is still one more thing that a budget management application needs to have in order to become successful. </w:t>
       </w:r>
     </w:p>
     <w:p/>
@@ -8803,7 +8773,13 @@
     </w:p>
     <w:p>
       <w:r>
-        <w:t>From everything we have looked into so far</w:t>
+        <w:t xml:space="preserve">From everything </w:t>
+      </w:r>
+      <w:r>
+        <w:t>covered</w:t>
+      </w:r>
+      <w:r>
+        <w:t xml:space="preserve"> so far</w:t>
       </w:r>
       <w:r>
         <w:t xml:space="preserve">, </w:t>
@@ -8812,7 +8788,13 @@
         <w:t xml:space="preserve">it is noticeable </w:t>
       </w:r>
       <w:r>
-        <w:t>that there is a research gap in the field of budget management for individuals, specifically in the area of versatile, easy to use systems that provide real-time financial insights and include features such as bill payments and account syncing. This project aims to address this gap by developing a budget management system that addresses the limitations of traditional bookkeeping methods and existing budget management systems for individuals.</w:t>
+        <w:t>that there is a gap in the field</w:t>
+      </w:r>
+      <w:r>
+        <w:t xml:space="preserve"> and market</w:t>
+      </w:r>
+      <w:r>
+        <w:t xml:space="preserve"> of budget management for individuals, specifically in the area of versatile, easy to use systems that provide real-time financial insights and include features such as bill payments and account syncing. This project aims to address this gap by developing a budget management system that addresses the limitations of traditional bookkeeping methods and existing budget management systems for individuals.</w:t>
       </w:r>
     </w:p>
     <w:p/>
@@ -8823,23 +8805,10 @@
       <w:bookmarkStart w:id="83" w:name="_Toc125217703"/>
       <w:bookmarkStart w:id="84" w:name="_Toc125318258"/>
       <w:r>
-        <w:t>2.8</w:t>
-      </w:r>
-      <w:r>
-        <w:t xml:space="preserve"> Summary of Main Findings</w:t>
+        <w:t>2.8 Summary of Main Findings</w:t>
       </w:r>
       <w:bookmarkEnd w:id="83"/>
       <w:bookmarkEnd w:id="84"/>
-    </w:p>
-    <w:p>
-      <w:r>
-        <w:t>The literature review for this project has provided a comprehensive overview of the current state of budget management systems and the challenges faced by traditional bookkeeping methods. It has also examined the latest trends and advancements in budget management systems, including the increasing popularity of mobile budget management apps and the integration of budget management systems with other financial tools. The literature review also explored the benefits of budget management systems for individuals, including improved efficiency, accuracy, and financial insights. Additionally, it has looked into the challenges of user adoption and the importance of user-centered design in budget management systems. Furthermore, it has reviewed the accounting standards and regulations related to budget management and the role of budget management systems in compliance.</w:t>
-      </w:r>
-    </w:p>
-    <w:p>
-      <w:r>
-        <w:t>The literature review has also highlighted the research gap in the field of budget management for individuals and the specific problem area this project aims to address. The project aims to develop a budget management system that is versatile and can be customized to meet the needs of different individuals, with a focus on user-centered design to improve the user adoption of the system. Additionally, the project will focus on reducing the time-consuming tasks associated with traditional bookkeeping methods and providing real-time financial insights.</w:t>
-      </w:r>
     </w:p>
     <w:p>
       <w:pPr>
@@ -8891,7 +8860,13 @@
         </w:numPr>
       </w:pPr>
       <w:r>
-        <w:t>The need for a budget management system that is versatile and can be customized to meet the needs of different individuals.</w:t>
+        <w:t xml:space="preserve">The need for a budget management system that is </w:t>
+      </w:r>
+      <w:r>
+        <w:t>adaptable</w:t>
+      </w:r>
+      <w:r>
+        <w:t xml:space="preserve"> and can be customized to meet the needs of different individuals.</w:t>
       </w:r>
     </w:p>
     <w:p>
@@ -8918,25 +8893,39 @@
     </w:p>
     <w:p>
       <w:r>
-        <w:t>In order to address these issues, the project will focus on developing a budget management system that is versatile, easy to use and provides real-time financial insights for individuals, which includes features such as bill payments and account syncing. Additionally, the project will focus on user-centered design to improve the user adoption of the system and overcome the challenges of user adoption. However,</w:t>
-      </w:r>
-      <w:r>
-        <w:t xml:space="preserve"> as mentioned in the previous paragraphs</w:t>
-      </w:r>
-      <w:r>
-        <w:t>,</w:t>
-      </w:r>
-      <w:r>
-        <w:t xml:space="preserve"> it should be noted that the current prototype of the budget management system does not include advanced features such as cloud synchronization, mobile application and AI &amp; machine learning capabilities</w:t>
-      </w:r>
-      <w:r>
-        <w:t>.</w:t>
-      </w:r>
-      <w:r>
-        <w:t xml:space="preserve"> It will be included in the completed version of the </w:t>
-      </w:r>
-      <w:r>
-        <w:t>software.</w:t>
+        <w:t>In order to address these issues, the project will focus on developing a budget management system that is versatile, easy to use and provides real-time financial insights for individuals, which includes features such as bill payments and account syncing. Additionally, the project will focus on user-centered design to improve the user adoption of the system and overcome the challenges of user adoption.</w:t>
+      </w:r>
+      <w:r>
+        <w:t xml:space="preserve"> </w:t>
+      </w:r>
+    </w:p>
+    <w:p>
+      <w:pPr>
+        <w:pStyle w:val="Heading3"/>
+      </w:pPr>
+      <w:r>
+        <w:t>2.8.</w:t>
+      </w:r>
+      <w:r>
+        <w:t>2 Limitations</w:t>
+      </w:r>
+    </w:p>
+    <w:p>
+      <w:r>
+        <w:t>Despite the potential benefits of the budget management system being developed in this project, there are several limitations to consider. Firstly, the system is designed for individuals and may not be suitable for small businesses or organizations with more complex financial needs. The system's capabilities may be limited in its ability to handle multiple accounts, multiple users, or more advanced financial transactions such as investments or taxes. Furthermore, while the system can provide financial insights and aid in budget planning, it may not be able to fully replace the need for professional financial advice and guidance.</w:t>
+      </w:r>
+    </w:p>
+    <w:p>
+      <w:r>
+        <w:t>Additionally, a</w:t>
+      </w:r>
+      <w:r>
+        <w:t>nother limitation to consider is that the system is currently in the prototype phase, and additional testing and development will be needed before it can be fully implemented. The prototype will need to be thoroughly tested to ensure that it is reliable, user-friendly, and can handle a wide range of inputs and scenarios. Further user testing will also be required to ensure that the system meets the needs of its intended user base.</w:t>
+      </w:r>
+    </w:p>
+    <w:p>
+      <w:r>
+        <w:t>Finally, the system will require regular updates and maintenance to ensure that it remains accurate and up-to-date. This includes updating the system to account for changes in financial regulations, changes in technology, and ensuring that all data is secure and protected from unauthorized access. The system will also need to be continuously improved to ensure that it remains relevant and useful to its intended user base. Overall, the budget management system being developed in this project is a useful tool for individuals to manage their finances, but it is important for users to be aware of its limitations and to seek professional financial advice when necessary.</w:t>
       </w:r>
     </w:p>
     <w:p>
@@ -9269,13 +9258,7 @@
               <w:rPr>
                 <w:rFonts w:ascii="Times New Roman" w:hAnsi="Times New Roman" w:cs="Times New Roman"/>
               </w:rPr>
-              <w:t>User</w:t>
-            </w:r>
-            <w:r>
-              <w:rPr>
-                <w:rFonts w:ascii="Times New Roman" w:hAnsi="Times New Roman" w:cs="Times New Roman"/>
-              </w:rPr>
-              <w:t xml:space="preserve"> will be redirected to the homepage, and their provided username and password will be recorded in the database.</w:t>
+              <w:t>User will be redirected to the homepage, and their provided username and password will be recorded in the database.</w:t>
             </w:r>
           </w:p>
         </w:tc>
@@ -9519,6 +9502,132 @@
         </w:tc>
       </w:tr>
       <w:tr>
+        <w:trPr>
+          <w:trHeight w:val="206"/>
+        </w:trPr>
+        <w:tc>
+          <w:tcPr>
+            <w:cnfStyle w:val="001000000000" w:firstRow="0" w:lastRow="0" w:firstColumn="1" w:lastColumn="0" w:oddVBand="0" w:evenVBand="0" w:oddHBand="0" w:evenHBand="0" w:firstRowFirstColumn="0" w:firstRowLastColumn="0" w:lastRowFirstColumn="0" w:lastRowLastColumn="0"/>
+            <w:tcW w:w="1230" w:type="dxa"/>
+          </w:tcPr>
+          <w:p>
+            <w:pPr>
+              <w:spacing w:line="360" w:lineRule="auto"/>
+              <w:rPr>
+                <w:rFonts w:ascii="Times New Roman" w:hAnsi="Times New Roman" w:cs="Times New Roman"/>
+              </w:rPr>
+            </w:pPr>
+            <w:r>
+              <w:rPr>
+                <w:rFonts w:ascii="Times New Roman" w:hAnsi="Times New Roman" w:cs="Times New Roman"/>
+              </w:rPr>
+              <w:t>FR.4</w:t>
+            </w:r>
+          </w:p>
+        </w:tc>
+        <w:tc>
+          <w:tcPr>
+            <w:tcW w:w="2355" w:type="dxa"/>
+          </w:tcPr>
+          <w:p>
+            <w:pPr>
+              <w:spacing w:line="360" w:lineRule="auto"/>
+              <w:cnfStyle w:val="000000000000" w:firstRow="0" w:lastRow="0" w:firstColumn="0" w:lastColumn="0" w:oddVBand="0" w:evenVBand="0" w:oddHBand="0" w:evenHBand="0" w:firstRowFirstColumn="0" w:firstRowLastColumn="0" w:lastRowFirstColumn="0" w:lastRowLastColumn="0"/>
+              <w:rPr>
+                <w:rFonts w:ascii="Times New Roman" w:hAnsi="Times New Roman" w:cs="Times New Roman"/>
+              </w:rPr>
+            </w:pPr>
+            <w:r>
+              <w:rPr>
+                <w:rFonts w:ascii="Times New Roman" w:hAnsi="Times New Roman" w:cs="Times New Roman"/>
+              </w:rPr>
+              <w:t>Change User details from my profile</w:t>
+            </w:r>
+          </w:p>
+        </w:tc>
+        <w:tc>
+          <w:tcPr>
+            <w:tcW w:w="1728" w:type="dxa"/>
+          </w:tcPr>
+          <w:p>
+            <w:pPr>
+              <w:spacing w:line="360" w:lineRule="auto"/>
+              <w:cnfStyle w:val="000000000000" w:firstRow="0" w:lastRow="0" w:firstColumn="0" w:lastColumn="0" w:oddVBand="0" w:evenVBand="0" w:oddHBand="0" w:evenHBand="0" w:firstRowFirstColumn="0" w:firstRowLastColumn="0" w:lastRowFirstColumn="0" w:lastRowLastColumn="0"/>
+              <w:rPr>
+                <w:rFonts w:ascii="Times New Roman" w:hAnsi="Times New Roman" w:cs="Times New Roman"/>
+              </w:rPr>
+            </w:pPr>
+            <w:r>
+              <w:rPr>
+                <w:rFonts w:ascii="Times New Roman" w:hAnsi="Times New Roman" w:cs="Times New Roman"/>
+              </w:rPr>
+              <w:t xml:space="preserve">The ability to change the </w:t>
+            </w:r>
+            <w:r>
+              <w:rPr>
+                <w:rFonts w:ascii="Times New Roman" w:hAnsi="Times New Roman" w:cs="Times New Roman"/>
+              </w:rPr>
+              <w:t>user’s</w:t>
+            </w:r>
+            <w:r>
+              <w:rPr>
+                <w:rFonts w:ascii="Times New Roman" w:hAnsi="Times New Roman" w:cs="Times New Roman"/>
+              </w:rPr>
+              <w:t xml:space="preserve"> information</w:t>
+            </w:r>
+          </w:p>
+        </w:tc>
+        <w:tc>
+          <w:tcPr>
+            <w:tcW w:w="1057" w:type="dxa"/>
+          </w:tcPr>
+          <w:p>
+            <w:pPr>
+              <w:spacing w:line="360" w:lineRule="auto"/>
+              <w:cnfStyle w:val="000000000000" w:firstRow="0" w:lastRow="0" w:firstColumn="0" w:lastColumn="0" w:oddVBand="0" w:evenVBand="0" w:oddHBand="0" w:evenHBand="0" w:firstRowFirstColumn="0" w:firstRowLastColumn="0" w:lastRowFirstColumn="0" w:lastRowLastColumn="0"/>
+              <w:rPr>
+                <w:rFonts w:ascii="Times New Roman" w:hAnsi="Times New Roman" w:cs="Times New Roman"/>
+              </w:rPr>
+            </w:pPr>
+            <w:r>
+              <w:rPr>
+                <w:rFonts w:ascii="Times New Roman" w:hAnsi="Times New Roman" w:cs="Times New Roman"/>
+              </w:rPr>
+              <w:t>Should</w:t>
+            </w:r>
+          </w:p>
+        </w:tc>
+        <w:tc>
+          <w:tcPr>
+            <w:tcW w:w="2980" w:type="dxa"/>
+          </w:tcPr>
+          <w:p>
+            <w:pPr>
+              <w:spacing w:line="360" w:lineRule="auto"/>
+              <w:cnfStyle w:val="000000000000" w:firstRow="0" w:lastRow="0" w:firstColumn="0" w:lastColumn="0" w:oddVBand="0" w:evenVBand="0" w:oddHBand="0" w:evenHBand="0" w:firstRowFirstColumn="0" w:firstRowLastColumn="0" w:lastRowFirstColumn="0" w:lastRowLastColumn="0"/>
+              <w:rPr>
+                <w:rFonts w:ascii="Times New Roman" w:hAnsi="Times New Roman" w:cs="Times New Roman"/>
+              </w:rPr>
+            </w:pPr>
+            <w:r>
+              <w:rPr>
+                <w:rFonts w:ascii="Times New Roman" w:hAnsi="Times New Roman" w:cs="Times New Roman"/>
+              </w:rPr>
+              <w:t>My</w:t>
+            </w:r>
+            <w:r>
+              <w:rPr>
+                <w:rFonts w:ascii="Times New Roman" w:hAnsi="Times New Roman" w:cs="Times New Roman"/>
+              </w:rPr>
+              <w:t xml:space="preserve"> profile page should be created from where users can change their details</w:t>
+            </w:r>
+          </w:p>
+        </w:tc>
+      </w:tr>
+      <w:tr>
+        <w:trPr>
+          <w:cnfStyle w:val="000000100000" w:firstRow="0" w:lastRow="0" w:firstColumn="0" w:lastColumn="0" w:oddVBand="0" w:evenVBand="0" w:oddHBand="1" w:evenHBand="0" w:firstRowFirstColumn="0" w:firstRowLastColumn="0" w:lastRowFirstColumn="0" w:lastRowLastColumn="0"/>
+        </w:trPr>
         <w:tc>
           <w:tcPr>
             <w:cnfStyle w:val="001000000000" w:firstRow="0" w:lastRow="0" w:firstColumn="1" w:lastColumn="0" w:oddVBand="0" w:evenVBand="0" w:oddHBand="0" w:evenHBand="0" w:firstRowFirstColumn="0" w:firstRowLastColumn="0" w:lastRowFirstColumn="0" w:lastRowLastColumn="0"/>
@@ -9535,6 +9644,7 @@
               <w:rPr>
                 <w:rFonts w:ascii="Times New Roman" w:hAnsi="Times New Roman" w:cs="Times New Roman"/>
               </w:rPr>
+              <w:lastRenderedPageBreak/>
               <w:t>FR</w:t>
             </w:r>
             <w:r>
@@ -9547,7 +9657,7 @@
               <w:rPr>
                 <w:rFonts w:ascii="Times New Roman" w:hAnsi="Times New Roman" w:cs="Times New Roman"/>
               </w:rPr>
-              <w:t>4</w:t>
+              <w:t>5</w:t>
             </w:r>
           </w:p>
         </w:tc>
@@ -9558,7 +9668,7 @@
           <w:p>
             <w:pPr>
               <w:spacing w:after="160" w:line="360" w:lineRule="auto"/>
-              <w:cnfStyle w:val="000000000000" w:firstRow="0" w:lastRow="0" w:firstColumn="0" w:lastColumn="0" w:oddVBand="0" w:evenVBand="0" w:oddHBand="0" w:evenHBand="0" w:firstRowFirstColumn="0" w:firstRowLastColumn="0" w:lastRowFirstColumn="0" w:lastRowLastColumn="0"/>
+              <w:cnfStyle w:val="000000100000" w:firstRow="0" w:lastRow="0" w:firstColumn="0" w:lastColumn="0" w:oddVBand="0" w:evenVBand="0" w:oddHBand="1" w:evenHBand="0" w:firstRowFirstColumn="0" w:firstRowLastColumn="0" w:lastRowFirstColumn="0" w:lastRowLastColumn="0"/>
               <w:rPr>
                 <w:rFonts w:ascii="Times New Roman" w:hAnsi="Times New Roman" w:cs="Times New Roman"/>
               </w:rPr>
@@ -9578,7 +9688,7 @@
           <w:p>
             <w:pPr>
               <w:spacing w:after="160" w:line="360" w:lineRule="auto"/>
-              <w:cnfStyle w:val="000000000000" w:firstRow="0" w:lastRow="0" w:firstColumn="0" w:lastColumn="0" w:oddVBand="0" w:evenVBand="0" w:oddHBand="0" w:evenHBand="0" w:firstRowFirstColumn="0" w:firstRowLastColumn="0" w:lastRowFirstColumn="0" w:lastRowLastColumn="0"/>
+              <w:cnfStyle w:val="000000100000" w:firstRow="0" w:lastRow="0" w:firstColumn="0" w:lastColumn="0" w:oddVBand="0" w:evenVBand="0" w:oddHBand="1" w:evenHBand="0" w:firstRowFirstColumn="0" w:firstRowLastColumn="0" w:lastRowFirstColumn="0" w:lastRowLastColumn="0"/>
               <w:rPr>
                 <w:rFonts w:ascii="Times New Roman" w:hAnsi="Times New Roman" w:cs="Times New Roman"/>
               </w:rPr>
@@ -9598,7 +9708,7 @@
           <w:p>
             <w:pPr>
               <w:spacing w:after="160" w:line="360" w:lineRule="auto"/>
-              <w:cnfStyle w:val="000000000000" w:firstRow="0" w:lastRow="0" w:firstColumn="0" w:lastColumn="0" w:oddVBand="0" w:evenVBand="0" w:oddHBand="0" w:evenHBand="0" w:firstRowFirstColumn="0" w:firstRowLastColumn="0" w:lastRowFirstColumn="0" w:lastRowLastColumn="0"/>
+              <w:cnfStyle w:val="000000100000" w:firstRow="0" w:lastRow="0" w:firstColumn="0" w:lastColumn="0" w:oddVBand="0" w:evenVBand="0" w:oddHBand="1" w:evenHBand="0" w:firstRowFirstColumn="0" w:firstRowLastColumn="0" w:lastRowFirstColumn="0" w:lastRowLastColumn="0"/>
               <w:rPr>
                 <w:rFonts w:ascii="Times New Roman" w:hAnsi="Times New Roman" w:cs="Times New Roman"/>
               </w:rPr>
@@ -9618,6 +9728,54 @@
           <w:p>
             <w:pPr>
               <w:spacing w:after="160" w:line="360" w:lineRule="auto"/>
+              <w:cnfStyle w:val="000000100000" w:firstRow="0" w:lastRow="0" w:firstColumn="0" w:lastColumn="0" w:oddVBand="0" w:evenVBand="0" w:oddHBand="1" w:evenHBand="0" w:firstRowFirstColumn="0" w:firstRowLastColumn="0" w:lastRowFirstColumn="0" w:lastRowLastColumn="0"/>
+              <w:rPr>
+                <w:rFonts w:ascii="Times New Roman" w:hAnsi="Times New Roman" w:cs="Times New Roman"/>
+              </w:rPr>
+            </w:pPr>
+            <w:r>
+              <w:rPr>
+                <w:rFonts w:ascii="Times New Roman" w:hAnsi="Times New Roman" w:cs="Times New Roman"/>
+              </w:rPr>
+              <w:t>Successfully adding a transaction to the user's account.</w:t>
+            </w:r>
+          </w:p>
+        </w:tc>
+      </w:tr>
+      <w:tr>
+        <w:tc>
+          <w:tcPr>
+            <w:cnfStyle w:val="001000000000" w:firstRow="0" w:lastRow="0" w:firstColumn="1" w:lastColumn="0" w:oddVBand="0" w:evenVBand="0" w:oddHBand="0" w:evenHBand="0" w:firstRowFirstColumn="0" w:firstRowLastColumn="0" w:lastRowFirstColumn="0" w:lastRowLastColumn="0"/>
+            <w:tcW w:w="1230" w:type="dxa"/>
+          </w:tcPr>
+          <w:p>
+            <w:pPr>
+              <w:spacing w:line="360" w:lineRule="auto"/>
+              <w:rPr>
+                <w:rFonts w:ascii="Times New Roman" w:hAnsi="Times New Roman" w:cs="Times New Roman"/>
+              </w:rPr>
+            </w:pPr>
+            <w:r>
+              <w:rPr>
+                <w:rFonts w:ascii="Times New Roman" w:hAnsi="Times New Roman" w:cs="Times New Roman"/>
+              </w:rPr>
+              <w:t>FR.</w:t>
+            </w:r>
+            <w:r>
+              <w:rPr>
+                <w:rFonts w:ascii="Times New Roman" w:hAnsi="Times New Roman" w:cs="Times New Roman"/>
+              </w:rPr>
+              <w:t>6</w:t>
+            </w:r>
+          </w:p>
+        </w:tc>
+        <w:tc>
+          <w:tcPr>
+            <w:tcW w:w="2355" w:type="dxa"/>
+          </w:tcPr>
+          <w:p>
+            <w:pPr>
+              <w:spacing w:line="360" w:lineRule="auto"/>
               <w:cnfStyle w:val="000000000000" w:firstRow="0" w:lastRow="0" w:firstColumn="0" w:lastColumn="0" w:oddVBand="0" w:evenVBand="0" w:oddHBand="0" w:evenHBand="0" w:firstRowFirstColumn="0" w:firstRowLastColumn="0" w:lastRowFirstColumn="0" w:lastRowLastColumn="0"/>
               <w:rPr>
                 <w:rFonts w:ascii="Times New Roman" w:hAnsi="Times New Roman" w:cs="Times New Roman"/>
@@ -9627,7 +9785,67 @@
               <w:rPr>
                 <w:rFonts w:ascii="Times New Roman" w:hAnsi="Times New Roman" w:cs="Times New Roman"/>
               </w:rPr>
-              <w:t>Successfully adding a transaction to the user's account.</w:t>
+              <w:t>Modify Transactions</w:t>
+            </w:r>
+          </w:p>
+        </w:tc>
+        <w:tc>
+          <w:tcPr>
+            <w:tcW w:w="1728" w:type="dxa"/>
+          </w:tcPr>
+          <w:p>
+            <w:pPr>
+              <w:spacing w:line="360" w:lineRule="auto"/>
+              <w:cnfStyle w:val="000000000000" w:firstRow="0" w:lastRow="0" w:firstColumn="0" w:lastColumn="0" w:oddVBand="0" w:evenVBand="0" w:oddHBand="0" w:evenHBand="0" w:firstRowFirstColumn="0" w:firstRowLastColumn="0" w:lastRowFirstColumn="0" w:lastRowLastColumn="0"/>
+              <w:rPr>
+                <w:rFonts w:ascii="Times New Roman" w:hAnsi="Times New Roman" w:cs="Times New Roman"/>
+              </w:rPr>
+            </w:pPr>
+            <w:r>
+              <w:rPr>
+                <w:rFonts w:ascii="Times New Roman" w:hAnsi="Times New Roman" w:cs="Times New Roman"/>
+              </w:rPr>
+              <w:t>Users will be able to edit details of transactions recorded</w:t>
+            </w:r>
+          </w:p>
+        </w:tc>
+        <w:tc>
+          <w:tcPr>
+            <w:tcW w:w="1057" w:type="dxa"/>
+          </w:tcPr>
+          <w:p>
+            <w:pPr>
+              <w:spacing w:line="360" w:lineRule="auto"/>
+              <w:cnfStyle w:val="000000000000" w:firstRow="0" w:lastRow="0" w:firstColumn="0" w:lastColumn="0" w:oddVBand="0" w:evenVBand="0" w:oddHBand="0" w:evenHBand="0" w:firstRowFirstColumn="0" w:firstRowLastColumn="0" w:lastRowFirstColumn="0" w:lastRowLastColumn="0"/>
+              <w:rPr>
+                <w:rFonts w:ascii="Times New Roman" w:hAnsi="Times New Roman" w:cs="Times New Roman"/>
+              </w:rPr>
+            </w:pPr>
+            <w:r>
+              <w:rPr>
+                <w:rFonts w:ascii="Times New Roman" w:hAnsi="Times New Roman" w:cs="Times New Roman"/>
+              </w:rPr>
+              <w:t>Could</w:t>
+            </w:r>
+          </w:p>
+        </w:tc>
+        <w:tc>
+          <w:tcPr>
+            <w:tcW w:w="2980" w:type="dxa"/>
+          </w:tcPr>
+          <w:p>
+            <w:pPr>
+              <w:spacing w:line="360" w:lineRule="auto"/>
+              <w:cnfStyle w:val="000000000000" w:firstRow="0" w:lastRow="0" w:firstColumn="0" w:lastColumn="0" w:oddVBand="0" w:evenVBand="0" w:oddHBand="0" w:evenHBand="0" w:firstRowFirstColumn="0" w:firstRowLastColumn="0" w:lastRowFirstColumn="0" w:lastRowLastColumn="0"/>
+              <w:rPr>
+                <w:rFonts w:ascii="Times New Roman" w:hAnsi="Times New Roman" w:cs="Times New Roman"/>
+              </w:rPr>
+            </w:pPr>
+            <w:r>
+              <w:rPr>
+                <w:rFonts w:ascii="Times New Roman" w:hAnsi="Times New Roman" w:cs="Times New Roman"/>
+              </w:rPr>
+              <w:t>Successfully able to change details of a transaction</w:t>
             </w:r>
           </w:p>
         </w:tc>
@@ -9652,8 +9870,13 @@
               <w:rPr>
                 <w:rFonts w:ascii="Times New Roman" w:hAnsi="Times New Roman" w:cs="Times New Roman"/>
               </w:rPr>
-              <w:lastRenderedPageBreak/>
-              <w:t>FR.5</w:t>
+              <w:t>FR.</w:t>
+            </w:r>
+            <w:r>
+              <w:rPr>
+                <w:rFonts w:ascii="Times New Roman" w:hAnsi="Times New Roman" w:cs="Times New Roman"/>
+              </w:rPr>
+              <w:t>7</w:t>
             </w:r>
           </w:p>
         </w:tc>
@@ -9673,7 +9896,7 @@
               <w:rPr>
                 <w:rFonts w:ascii="Times New Roman" w:hAnsi="Times New Roman" w:cs="Times New Roman"/>
               </w:rPr>
-              <w:t>Modify Transactions</w:t>
+              <w:t>Hash Password</w:t>
             </w:r>
           </w:p>
         </w:tc>
@@ -9693,7 +9916,7 @@
               <w:rPr>
                 <w:rFonts w:ascii="Times New Roman" w:hAnsi="Times New Roman" w:cs="Times New Roman"/>
               </w:rPr>
-              <w:t>Users will be able to edit details of transactions recorded</w:t>
+              <w:t>The password user enters when signing up will be hashed and stored in the database</w:t>
             </w:r>
           </w:p>
         </w:tc>
@@ -9713,7 +9936,7 @@
               <w:rPr>
                 <w:rFonts w:ascii="Times New Roman" w:hAnsi="Times New Roman" w:cs="Times New Roman"/>
               </w:rPr>
-              <w:t>Could</w:t>
+              <w:t>Must</w:t>
             </w:r>
           </w:p>
         </w:tc>
@@ -9733,19 +9956,7 @@
               <w:rPr>
                 <w:rFonts w:ascii="Times New Roman" w:hAnsi="Times New Roman" w:cs="Times New Roman"/>
               </w:rPr>
-              <w:t xml:space="preserve">Successfully able to change details of </w:t>
-            </w:r>
-            <w:r>
-              <w:rPr>
-                <w:rFonts w:ascii="Times New Roman" w:hAnsi="Times New Roman" w:cs="Times New Roman"/>
-              </w:rPr>
-              <w:t>a</w:t>
-            </w:r>
-            <w:r>
-              <w:rPr>
-                <w:rFonts w:ascii="Times New Roman" w:hAnsi="Times New Roman" w:cs="Times New Roman"/>
-              </w:rPr>
-              <w:t xml:space="preserve"> transaction</w:t>
+              <w:t>Successfully able to hash the password and store in the database</w:t>
             </w:r>
           </w:p>
         </w:tc>
@@ -9767,7 +9978,13 @@
               <w:rPr>
                 <w:rFonts w:ascii="Times New Roman" w:hAnsi="Times New Roman" w:cs="Times New Roman"/>
               </w:rPr>
-              <w:t>FR.6</w:t>
+              <w:t>FR.</w:t>
+            </w:r>
+            <w:r>
+              <w:rPr>
+                <w:rFonts w:ascii="Times New Roman" w:hAnsi="Times New Roman" w:cs="Times New Roman"/>
+              </w:rPr>
+              <w:t>8</w:t>
             </w:r>
           </w:p>
         </w:tc>
@@ -9787,7 +10004,7 @@
               <w:rPr>
                 <w:rFonts w:ascii="Times New Roman" w:hAnsi="Times New Roman" w:cs="Times New Roman"/>
               </w:rPr>
-              <w:t>Hash Password</w:t>
+              <w:t>Calculate Expense, Income &amp; Balance</w:t>
             </w:r>
           </w:p>
         </w:tc>
@@ -9807,7 +10024,7 @@
               <w:rPr>
                 <w:rFonts w:ascii="Times New Roman" w:hAnsi="Times New Roman" w:cs="Times New Roman"/>
               </w:rPr>
-              <w:t>The password user enters when signing up will be hashed and stored in the database</w:t>
+              <w:t>User is able to see their expense, income &amp; balance</w:t>
             </w:r>
           </w:p>
         </w:tc>
@@ -9847,7 +10064,7 @@
               <w:rPr>
                 <w:rFonts w:ascii="Times New Roman" w:hAnsi="Times New Roman" w:cs="Times New Roman"/>
               </w:rPr>
-              <w:t>Successfully able to hash the password and store in the database</w:t>
+              <w:t>System is able to calculate the transactions for a particular user to get their expense, income and balance</w:t>
             </w:r>
           </w:p>
         </w:tc>
@@ -9872,7 +10089,13 @@
               <w:rPr>
                 <w:rFonts w:ascii="Times New Roman" w:hAnsi="Times New Roman" w:cs="Times New Roman"/>
               </w:rPr>
-              <w:t>FR.7</w:t>
+              <w:t>FR.</w:t>
+            </w:r>
+            <w:r>
+              <w:rPr>
+                <w:rFonts w:ascii="Times New Roman" w:hAnsi="Times New Roman" w:cs="Times New Roman"/>
+              </w:rPr>
+              <w:t>9</w:t>
             </w:r>
           </w:p>
         </w:tc>
@@ -9892,7 +10115,7 @@
               <w:rPr>
                 <w:rFonts w:ascii="Times New Roman" w:hAnsi="Times New Roman" w:cs="Times New Roman"/>
               </w:rPr>
-              <w:t>Calculate Expense, Income &amp; Balance</w:t>
+              <w:t>Add Bills</w:t>
             </w:r>
           </w:p>
         </w:tc>
@@ -9912,7 +10135,7 @@
               <w:rPr>
                 <w:rFonts w:ascii="Times New Roman" w:hAnsi="Times New Roman" w:cs="Times New Roman"/>
               </w:rPr>
-              <w:t>User is able to see their expense, income &amp; balance</w:t>
+              <w:t>User is able to add details of their bills</w:t>
             </w:r>
           </w:p>
         </w:tc>
@@ -9932,7 +10155,7 @@
               <w:rPr>
                 <w:rFonts w:ascii="Times New Roman" w:hAnsi="Times New Roman" w:cs="Times New Roman"/>
               </w:rPr>
-              <w:t>Must</w:t>
+              <w:t>Could</w:t>
             </w:r>
           </w:p>
         </w:tc>
@@ -9952,7 +10175,7 @@
               <w:rPr>
                 <w:rFonts w:ascii="Times New Roman" w:hAnsi="Times New Roman" w:cs="Times New Roman"/>
               </w:rPr>
-              <w:t>System is able to calculate the transactions for a particular user to get their expense, income and balance</w:t>
+              <w:t>Successfully add a bill to the list</w:t>
             </w:r>
           </w:p>
         </w:tc>
@@ -9974,7 +10197,19 @@
               <w:rPr>
                 <w:rFonts w:ascii="Times New Roman" w:hAnsi="Times New Roman" w:cs="Times New Roman"/>
               </w:rPr>
-              <w:t>FR.8</w:t>
+              <w:t>FR.</w:t>
+            </w:r>
+            <w:r>
+              <w:rPr>
+                <w:rFonts w:ascii="Times New Roman" w:hAnsi="Times New Roman" w:cs="Times New Roman"/>
+              </w:rPr>
+              <w:t>1</w:t>
+            </w:r>
+            <w:r>
+              <w:rPr>
+                <w:rFonts w:ascii="Times New Roman" w:hAnsi="Times New Roman" w:cs="Times New Roman"/>
+              </w:rPr>
+              <w:t>0</w:t>
             </w:r>
           </w:p>
         </w:tc>
@@ -9994,7 +10229,19 @@
               <w:rPr>
                 <w:rFonts w:ascii="Times New Roman" w:hAnsi="Times New Roman" w:cs="Times New Roman"/>
               </w:rPr>
-              <w:t>Add Bills</w:t>
+              <w:t xml:space="preserve">Load users </w:t>
+            </w:r>
+            <w:r>
+              <w:rPr>
+                <w:rFonts w:ascii="Times New Roman" w:hAnsi="Times New Roman" w:cs="Times New Roman"/>
+              </w:rPr>
+              <w:t xml:space="preserve">personalized </w:t>
+            </w:r>
+            <w:r>
+              <w:rPr>
+                <w:rFonts w:ascii="Times New Roman" w:hAnsi="Times New Roman" w:cs="Times New Roman"/>
+              </w:rPr>
+              <w:t>categories on expenses and income</w:t>
             </w:r>
           </w:p>
         </w:tc>
@@ -10014,7 +10261,7 @@
               <w:rPr>
                 <w:rFonts w:ascii="Times New Roman" w:hAnsi="Times New Roman" w:cs="Times New Roman"/>
               </w:rPr>
-              <w:t>User is able to add details of their bills</w:t>
+              <w:t>When user goes to expenses or incomes page, categories need to be loaded with their specific ones</w:t>
             </w:r>
           </w:p>
         </w:tc>
@@ -10034,7 +10281,7 @@
               <w:rPr>
                 <w:rFonts w:ascii="Times New Roman" w:hAnsi="Times New Roman" w:cs="Times New Roman"/>
               </w:rPr>
-              <w:t>Could</w:t>
+              <w:t>Should</w:t>
             </w:r>
           </w:p>
         </w:tc>
@@ -10054,7 +10301,7 @@
               <w:rPr>
                 <w:rFonts w:ascii="Times New Roman" w:hAnsi="Times New Roman" w:cs="Times New Roman"/>
               </w:rPr>
-              <w:t>Successfully add a bill to the list</w:t>
+              <w:t>Successfully load users personalized categories on Categories dropdown</w:t>
             </w:r>
           </w:p>
         </w:tc>
@@ -10079,7 +10326,13 @@
               <w:rPr>
                 <w:rFonts w:ascii="Times New Roman" w:hAnsi="Times New Roman" w:cs="Times New Roman"/>
               </w:rPr>
-              <w:t>FR.9</w:t>
+              <w:t>FR.1</w:t>
+            </w:r>
+            <w:r>
+              <w:rPr>
+                <w:rFonts w:ascii="Times New Roman" w:hAnsi="Times New Roman" w:cs="Times New Roman"/>
+              </w:rPr>
+              <w:t>1</w:t>
             </w:r>
           </w:p>
         </w:tc>
@@ -10099,7 +10352,7 @@
               <w:rPr>
                 <w:rFonts w:ascii="Times New Roman" w:hAnsi="Times New Roman" w:cs="Times New Roman"/>
               </w:rPr>
-              <w:t>Filter Tables</w:t>
+              <w:t>Filter Table (With Date)</w:t>
             </w:r>
           </w:p>
         </w:tc>
@@ -10119,7 +10372,14 @@
               <w:rPr>
                 <w:rFonts w:ascii="Times New Roman" w:hAnsi="Times New Roman" w:cs="Times New Roman"/>
               </w:rPr>
-              <w:t>User should be able to filter income and expense tables by date</w:t>
+              <w:t xml:space="preserve">User should be able to filter income and </w:t>
+            </w:r>
+            <w:r>
+              <w:rPr>
+                <w:rFonts w:ascii="Times New Roman" w:hAnsi="Times New Roman" w:cs="Times New Roman"/>
+              </w:rPr>
+              <w:lastRenderedPageBreak/>
+              <w:t>expense tables by date</w:t>
             </w:r>
           </w:p>
         </w:tc>
@@ -10139,6 +10399,7 @@
               <w:rPr>
                 <w:rFonts w:ascii="Times New Roman" w:hAnsi="Times New Roman" w:cs="Times New Roman"/>
               </w:rPr>
+              <w:lastRenderedPageBreak/>
               <w:t>Should</w:t>
             </w:r>
           </w:p>
@@ -10181,7 +10442,13 @@
               <w:rPr>
                 <w:rFonts w:ascii="Times New Roman" w:hAnsi="Times New Roman" w:cs="Times New Roman"/>
               </w:rPr>
-              <w:t>FR.10</w:t>
+              <w:t>FR.1</w:t>
+            </w:r>
+            <w:r>
+              <w:rPr>
+                <w:rFonts w:ascii="Times New Roman" w:hAnsi="Times New Roman" w:cs="Times New Roman"/>
+              </w:rPr>
+              <w:t>2</w:t>
             </w:r>
           </w:p>
         </w:tc>
@@ -10201,7 +10468,7 @@
               <w:rPr>
                 <w:rFonts w:ascii="Times New Roman" w:hAnsi="Times New Roman" w:cs="Times New Roman"/>
               </w:rPr>
-              <w:t>Delete Transactions</w:t>
+              <w:t>Filter Table (With Category)</w:t>
             </w:r>
           </w:p>
         </w:tc>
@@ -10221,7 +10488,7 @@
               <w:rPr>
                 <w:rFonts w:ascii="Times New Roman" w:hAnsi="Times New Roman" w:cs="Times New Roman"/>
               </w:rPr>
-              <w:t>User is able to delete unwanted transactions</w:t>
+              <w:t>User should be able to filter the table with selected category</w:t>
             </w:r>
           </w:p>
         </w:tc>
@@ -10261,6 +10528,117 @@
               <w:rPr>
                 <w:rFonts w:ascii="Times New Roman" w:hAnsi="Times New Roman" w:cs="Times New Roman"/>
               </w:rPr>
+              <w:t>Successfully filter the table with selected category</w:t>
+            </w:r>
+          </w:p>
+        </w:tc>
+      </w:tr>
+      <w:tr>
+        <w:trPr>
+          <w:cnfStyle w:val="000000100000" w:firstRow="0" w:lastRow="0" w:firstColumn="0" w:lastColumn="0" w:oddVBand="0" w:evenVBand="0" w:oddHBand="1" w:evenHBand="0" w:firstRowFirstColumn="0" w:firstRowLastColumn="0" w:lastRowFirstColumn="0" w:lastRowLastColumn="0"/>
+        </w:trPr>
+        <w:tc>
+          <w:tcPr>
+            <w:cnfStyle w:val="001000000000" w:firstRow="0" w:lastRow="0" w:firstColumn="1" w:lastColumn="0" w:oddVBand="0" w:evenVBand="0" w:oddHBand="0" w:evenHBand="0" w:firstRowFirstColumn="0" w:firstRowLastColumn="0" w:lastRowFirstColumn="0" w:lastRowLastColumn="0"/>
+            <w:tcW w:w="1230" w:type="dxa"/>
+          </w:tcPr>
+          <w:p>
+            <w:pPr>
+              <w:spacing w:line="360" w:lineRule="auto"/>
+              <w:rPr>
+                <w:rFonts w:ascii="Times New Roman" w:hAnsi="Times New Roman" w:cs="Times New Roman"/>
+              </w:rPr>
+            </w:pPr>
+            <w:r>
+              <w:rPr>
+                <w:rFonts w:ascii="Times New Roman" w:hAnsi="Times New Roman" w:cs="Times New Roman"/>
+              </w:rPr>
+              <w:t>FR.1</w:t>
+            </w:r>
+            <w:r>
+              <w:rPr>
+                <w:rFonts w:ascii="Times New Roman" w:hAnsi="Times New Roman" w:cs="Times New Roman"/>
+              </w:rPr>
+              <w:t>3</w:t>
+            </w:r>
+          </w:p>
+        </w:tc>
+        <w:tc>
+          <w:tcPr>
+            <w:tcW w:w="2355" w:type="dxa"/>
+          </w:tcPr>
+          <w:p>
+            <w:pPr>
+              <w:spacing w:line="360" w:lineRule="auto"/>
+              <w:cnfStyle w:val="000000100000" w:firstRow="0" w:lastRow="0" w:firstColumn="0" w:lastColumn="0" w:oddVBand="0" w:evenVBand="0" w:oddHBand="1" w:evenHBand="0" w:firstRowFirstColumn="0" w:firstRowLastColumn="0" w:lastRowFirstColumn="0" w:lastRowLastColumn="0"/>
+              <w:rPr>
+                <w:rFonts w:ascii="Times New Roman" w:hAnsi="Times New Roman" w:cs="Times New Roman"/>
+              </w:rPr>
+            </w:pPr>
+            <w:r>
+              <w:rPr>
+                <w:rFonts w:ascii="Times New Roman" w:hAnsi="Times New Roman" w:cs="Times New Roman"/>
+              </w:rPr>
+              <w:t>Delete Transactions</w:t>
+            </w:r>
+          </w:p>
+        </w:tc>
+        <w:tc>
+          <w:tcPr>
+            <w:tcW w:w="1728" w:type="dxa"/>
+          </w:tcPr>
+          <w:p>
+            <w:pPr>
+              <w:spacing w:line="360" w:lineRule="auto"/>
+              <w:cnfStyle w:val="000000100000" w:firstRow="0" w:lastRow="0" w:firstColumn="0" w:lastColumn="0" w:oddVBand="0" w:evenVBand="0" w:oddHBand="1" w:evenHBand="0" w:firstRowFirstColumn="0" w:firstRowLastColumn="0" w:lastRowFirstColumn="0" w:lastRowLastColumn="0"/>
+              <w:rPr>
+                <w:rFonts w:ascii="Times New Roman" w:hAnsi="Times New Roman" w:cs="Times New Roman"/>
+              </w:rPr>
+            </w:pPr>
+            <w:r>
+              <w:rPr>
+                <w:rFonts w:ascii="Times New Roman" w:hAnsi="Times New Roman" w:cs="Times New Roman"/>
+              </w:rPr>
+              <w:t>User is able to delete unwanted transactions</w:t>
+            </w:r>
+          </w:p>
+        </w:tc>
+        <w:tc>
+          <w:tcPr>
+            <w:tcW w:w="1057" w:type="dxa"/>
+          </w:tcPr>
+          <w:p>
+            <w:pPr>
+              <w:spacing w:line="360" w:lineRule="auto"/>
+              <w:cnfStyle w:val="000000100000" w:firstRow="0" w:lastRow="0" w:firstColumn="0" w:lastColumn="0" w:oddVBand="0" w:evenVBand="0" w:oddHBand="1" w:evenHBand="0" w:firstRowFirstColumn="0" w:firstRowLastColumn="0" w:lastRowFirstColumn="0" w:lastRowLastColumn="0"/>
+              <w:rPr>
+                <w:rFonts w:ascii="Times New Roman" w:hAnsi="Times New Roman" w:cs="Times New Roman"/>
+              </w:rPr>
+            </w:pPr>
+            <w:r>
+              <w:rPr>
+                <w:rFonts w:ascii="Times New Roman" w:hAnsi="Times New Roman" w:cs="Times New Roman"/>
+              </w:rPr>
+              <w:t>Should</w:t>
+            </w:r>
+          </w:p>
+        </w:tc>
+        <w:tc>
+          <w:tcPr>
+            <w:tcW w:w="2980" w:type="dxa"/>
+          </w:tcPr>
+          <w:p>
+            <w:pPr>
+              <w:spacing w:line="360" w:lineRule="auto"/>
+              <w:cnfStyle w:val="000000100000" w:firstRow="0" w:lastRow="0" w:firstColumn="0" w:lastColumn="0" w:oddVBand="0" w:evenVBand="0" w:oddHBand="1" w:evenHBand="0" w:firstRowFirstColumn="0" w:firstRowLastColumn="0" w:lastRowFirstColumn="0" w:lastRowLastColumn="0"/>
+              <w:rPr>
+                <w:rFonts w:ascii="Times New Roman" w:hAnsi="Times New Roman" w:cs="Times New Roman"/>
+              </w:rPr>
+            </w:pPr>
+            <w:r>
+              <w:rPr>
+                <w:rFonts w:ascii="Times New Roman" w:hAnsi="Times New Roman" w:cs="Times New Roman"/>
+              </w:rPr>
               <w:t>Successfully delete a transaction</w:t>
             </w:r>
           </w:p>
@@ -10268,11 +10646,6 @@
       </w:tr>
     </w:tbl>
     <w:p/>
-    <w:p/>
-    <w:p/>
-    <w:p/>
-    <w:p/>
-    <w:p/>
     <w:p>
       <w:pPr>
         <w:pStyle w:val="Heading2"/>
@@ -10280,7 +10653,6 @@
       <w:bookmarkStart w:id="96" w:name="_Toc125217709"/>
       <w:bookmarkStart w:id="97" w:name="_Toc125318264"/>
       <w:r>
-        <w:lastRenderedPageBreak/>
         <w:t>3.4 Non-functional Requirements</w:t>
       </w:r>
       <w:bookmarkEnd w:id="96"/>
@@ -10760,21 +11132,7 @@
               <w:rPr>
                 <w:rFonts w:ascii="Times New Roman" w:hAnsi="Times New Roman" w:cs="Times New Roman"/>
               </w:rPr>
-              <w:t xml:space="preserve">Mobile phones, </w:t>
-            </w:r>
-            <w:proofErr w:type="spellStart"/>
-            <w:r>
-              <w:rPr>
-                <w:rFonts w:ascii="Times New Roman" w:hAnsi="Times New Roman" w:cs="Times New Roman"/>
-              </w:rPr>
-              <w:t>iphones</w:t>
-            </w:r>
-            <w:proofErr w:type="spellEnd"/>
-            <w:r>
-              <w:rPr>
-                <w:rFonts w:ascii="Times New Roman" w:hAnsi="Times New Roman" w:cs="Times New Roman"/>
-              </w:rPr>
-              <w:t xml:space="preserve"> etc. should have access</w:t>
+              <w:t>Mobile phones, iphones etc. should have access</w:t>
             </w:r>
           </w:p>
         </w:tc>
@@ -10799,6 +11157,7 @@
               <w:rPr>
                 <w:rFonts w:ascii="Times New Roman" w:hAnsi="Times New Roman" w:cs="Times New Roman"/>
               </w:rPr>
+              <w:lastRenderedPageBreak/>
               <w:t>NFR.6</w:t>
             </w:r>
           </w:p>
@@ -10871,7 +11230,6 @@
       <w:bookmarkStart w:id="100" w:name="_Toc125217711"/>
       <w:bookmarkStart w:id="101" w:name="_Toc125318266"/>
       <w:r>
-        <w:lastRenderedPageBreak/>
         <w:t>3.6 Summary of Findings and Key Issues</w:t>
       </w:r>
       <w:bookmarkEnd w:id="100"/>
@@ -10932,6 +11290,7 @@
       <w:bookmarkStart w:id="104" w:name="_Toc125217713"/>
       <w:bookmarkStart w:id="105" w:name="_Toc125318268"/>
       <w:r>
+        <w:lastRenderedPageBreak/>
         <w:t>3.</w:t>
       </w:r>
       <w:r>
@@ -10988,11 +11347,7 @@
     </w:p>
     <w:p>
       <w:r>
-        <w:t xml:space="preserve">Integration testing is a technique that is used to test the interactions between different components of the system. The purpose of integration testing is to validate that the system is working correctly as a </w:t>
-      </w:r>
-      <w:r>
-        <w:lastRenderedPageBreak/>
-        <w:t>whole, and that all the components are integrated correctly. Integration tests will be developed to test the interactions between different components of the system, such as the user interface, the database, and the business logic.</w:t>
+        <w:t>Integration testing is a technique that is used to test the interactions between different components of the system. The purpose of integration testing is to validate that the system is working correctly as a whole, and that all the components are integrated correctly. Integration tests will be developed to test the interactions between different components of the system, such as the user interface, the database, and the business logic.</w:t>
       </w:r>
     </w:p>
     <w:p>
@@ -11083,7 +11438,11 @@
     </w:p>
     <w:p>
       <w:r>
-        <w:t>The project charter is a document that outlines the project scope, objectives, deliverables, and other important information. The scope of this project is to develop a budget management system for individuals that addresses the limitations of traditional bookkeeping methods and existing budget management systems. The objectives of the project are to develop a budget management system that is versatile, easy to use, and provides real-time financial insights. The deliverables of the project include a working prototype of the budget management system.</w:t>
+        <w:t xml:space="preserve">The project charter is a document that outlines the project scope, objectives, deliverables, and other important information. The scope of this project is to develop a budget management system for individuals that addresses the limitations of traditional bookkeeping methods and existing budget management systems. The objectives of the project are to develop a budget management system that is </w:t>
+      </w:r>
+      <w:r>
+        <w:lastRenderedPageBreak/>
+        <w:t>versatile, easy to use, and provides real-time financial insights. The deliverables of the project include a working prototype of the budget management system.</w:t>
       </w:r>
     </w:p>
     <w:p>
@@ -11129,11 +11488,7 @@
     </w:p>
     <w:p>
       <w:r>
-        <w:t xml:space="preserve">In this project, I played the role of the project manager, developer, and tester. As the project manager, I was responsible for creating and managing the project plan, overseeing the development of the budget management system, and ensuring that the project objectives were met on time and within scope. As a developer, I was responsible for designing and developing the budget management system, including the user interface, database, and backend functionality. Additionally, I was responsible for testing the </w:t>
-      </w:r>
-      <w:r>
-        <w:lastRenderedPageBreak/>
-        <w:t>system and ensuring that it met the requirements outlined in the requirements analysis phase. I organized my work by breaking it down into smaller tasks and prioritizing them based on their importance and dependencies. I used a task management tool to keep track of my progress and ensure that I met my deadlines. I also regularly reviewed my work to ensure that it met the quality standards and that it was aligned with the project plan and scope. In terms of time management, I set a schedule for myself and made sure to stick to it as closely as possible. I also made sure to take regular breaks and manage my time effectively to avoid burnout. To track my progress, I regularly reviewed my tasks and updated my task management tool accordingly. Overall, I believe that my role and management approach were effective in ensuring that the project was completed on time and within scope.</w:t>
+        <w:t>In this project, I played the role of the project manager, developer, and tester. As the project manager, I was responsible for creating and managing the project plan, overseeing the development of the budget management system, and ensuring that the project objectives were met on time and within scope. As a developer, I was responsible for designing and developing the budget management system, including the user interface, database, and backend functionality. Additionally, I was responsible for testing the system and ensuring that it met the requirements outlined in the requirements analysis phase. I organized my work by breaking it down into smaller tasks and prioritizing them based on their importance and dependencies. I used a task management tool to keep track of my progress and ensure that I met my deadlines. I also regularly reviewed my work to ensure that it met the quality standards and that it was aligned with the project plan and scope. In terms of time management, I set a schedule for myself and made sure to stick to it as closely as possible. I also made sure to take regular breaks and manage my time effectively to avoid burnout. To track my progress, I regularly reviewed my tasks and updated my task management tool accordingly. Overall, I believe that my role and management approach were effective in ensuring that the project was completed on time and within scope.</w:t>
       </w:r>
     </w:p>
     <w:p>
@@ -11223,7 +11578,11 @@
     </w:p>
     <w:p>
       <w:r>
-        <w:t>The design of the budget management system was informed by user-centered design principles. This approach emphasizes the needs and wants of the end-users, and it involves conducting user research, usability testing, and prototyping to ensure that the system is designed with the user in mind. Additionally, the design of the system was informed by human-computer interaction principles, which aim to create systems that are easy to use and understand.</w:t>
+        <w:t xml:space="preserve">The design of the budget management system was informed by user-centered design principles. This approach emphasizes the needs and wants of the end-users, and it involves conducting user research, usability testing, and prototyping to ensure that the system is designed with the user in mind. </w:t>
+      </w:r>
+      <w:r>
+        <w:lastRenderedPageBreak/>
+        <w:t>Additionally, the design of the system was informed by human-computer interaction principles, which aim to create systems that are easy to use and understand.</w:t>
       </w:r>
     </w:p>
     <w:p>
@@ -11273,7 +11632,6 @@
       <w:bookmarkStart w:id="134" w:name="_Toc125217729"/>
       <w:bookmarkStart w:id="135" w:name="_Toc125318283"/>
       <w:r>
-        <w:lastRenderedPageBreak/>
         <w:t>4.6 Challenges and Findings</w:t>
       </w:r>
       <w:bookmarkEnd w:id="134"/>
@@ -11352,7 +11710,11 @@
     </w:p>
     <w:p>
       <w:r>
-        <w:t>To achieve this goal, the UI design of the budget management system includes a number of key elements, such as the layout, color scheme, typography, and iconography. The layout of the system is organized and easy to navigate, with a clear hierarchy of information and intuitive navigation. The color scheme is designed to be simple, clean, and consistent, with a color palette that is easy on the eyes. The typography is designed to be easy to read and consistent throughout the system, while the iconography is designed to be simple and intuitive, making it easy for users to understand the meaning of each icon.</w:t>
+        <w:t xml:space="preserve">To achieve this goal, the UI design of the budget management system includes a number of key elements, such as the layout, color scheme, typography, and iconography. The layout of the system is organized and easy to navigate, with a clear hierarchy of information and intuitive navigation. The color scheme is designed to be simple, clean, and consistent, with a color palette that is easy on the eyes. The </w:t>
+      </w:r>
+      <w:r>
+        <w:lastRenderedPageBreak/>
+        <w:t>typography is designed to be easy to read and consistent throughout the system, while the iconography is designed to be simple and intuitive, making it easy for users to understand the meaning of each icon.</w:t>
       </w:r>
     </w:p>
     <w:p>
@@ -11384,7 +11746,6 @@
       <w:bookmarkStart w:id="144" w:name="_Toc125217735"/>
       <w:bookmarkStart w:id="145" w:name="_Toc125318288"/>
       <w:r>
-        <w:lastRenderedPageBreak/>
         <w:t xml:space="preserve">6.1.3 Design </w:t>
       </w:r>
       <w:r>
@@ -11455,6 +11816,7 @@
       <w:bookmarkStart w:id="147" w:name="_Toc125318187"/>
       <w:bookmarkStart w:id="148" w:name="_Toc125217844"/>
       <w:r>
+        <w:lastRenderedPageBreak/>
         <w:t xml:space="preserve">Figure </w:t>
       </w:r>
       <w:r>
@@ -11584,7 +11946,6 @@
     </w:p>
     <w:p>
       <w:r>
-        <w:lastRenderedPageBreak/>
         <w:t>Accessibility is the practice of designing systems that can be used by people with disabilities. This includes designing interfaces that are keyboard accessible, providing alternative text for images, and ensuring that the interface is usable with screen readers. In the case of the budget management system, accessibility was taken into consideration in the design process by providing clear and visible labels for buttons, using high-contrast colors, and providing alternative text for images.</w:t>
       </w:r>
     </w:p>
@@ -11593,6 +11954,7 @@
         <w:rPr>
           <w:noProof/>
         </w:rPr>
+        <w:lastRenderedPageBreak/>
         <w:drawing>
           <wp:inline distT="0" distB="0" distL="0" distR="0" wp14:anchorId="78BB5D80" wp14:editId="403480B1">
             <wp:extent cx="5943600" cy="2900045"/>
@@ -11717,7 +12079,6 @@
       </w:pPr>
       <w:bookmarkStart w:id="153" w:name="_Toc125318190"/>
       <w:r>
-        <w:lastRenderedPageBreak/>
         <w:t xml:space="preserve">Figure </w:t>
       </w:r>
       <w:r>
@@ -11749,7 +12110,11 @@
     <w:p/>
     <w:p>
       <w:r>
-        <w:t xml:space="preserve">Security is the practice of designing systems that are resistant to unauthorized access and data breaches. This includes using encryption, secure authentication, and access controls to protect sensitive information. In the case of the budget management system, security was taken into consideration by </w:t>
+        <w:t xml:space="preserve">Security is the practice of designing systems that are resistant to unauthorized access and data breaches. This includes using encryption, secure authentication, and access controls to protect sensitive </w:t>
+      </w:r>
+      <w:r>
+        <w:lastRenderedPageBreak/>
+        <w:t xml:space="preserve">information. In the case of the budget management system, security was taken into consideration by </w:t>
       </w:r>
       <w:r>
         <w:t xml:space="preserve">encrypting user passwords in SHA256 hashing before storing them in the database. In the future the plan for the application is to </w:t>

</xml_diff>